<commit_message>
testcase and result set & Makefile example uploaded
</commit_message>
<xml_diff>
--- a/1_Scanner/project_1_document.docx
+++ b/1_Scanner/project_1_document.docx
@@ -2,7 +2,378 @@
 <file path=word/document.xml><?xml version="1.0" encoding="utf-8"?>
 <w:document xmlns:wpc="http://schemas.microsoft.com/office/word/2010/wordprocessingCanvas" xmlns:cx="http://schemas.microsoft.com/office/drawing/2014/chartex" xmlns:cx1="http://schemas.microsoft.com/office/drawing/2015/9/8/chartex" xmlns:cx2="http://schemas.microsoft.com/office/drawing/2015/10/21/chartex" xmlns:cx3="http://schemas.microsoft.com/office/drawing/2016/5/9/chartex" xmlns:cx4="http://schemas.microsoft.com/office/drawing/2016/5/10/chartex" xmlns:cx5="http://schemas.microsoft.com/office/drawing/2016/5/11/chartex" xmlns:cx6="http://schemas.microsoft.com/office/drawing/2016/5/12/chartex" xmlns:cx7="http://schemas.microsoft.com/office/drawing/2016/5/13/chartex" xmlns:cx8="http://schemas.microsoft.com/office/drawing/2016/5/14/chartex" xmlns:mc="http://schemas.openxmlformats.org/markup-compatibility/2006" xmlns:aink="http://schemas.microsoft.com/office/drawing/2016/ink" xmlns:am3d="http://schemas.microsoft.com/office/drawing/2017/model3d" xmlns:o="urn:schemas-microsoft-com:office:office" xmlns:r="http://schemas.openxmlformats.org/officeDocument/2006/relationships" xmlns:m="http://schemas.openxmlformats.org/officeDocument/2006/math" xmlns:v="urn:schemas-microsoft-com:vml" xmlns:wp14="http://schemas.microsoft.com/office/word/2010/wordprocessingDrawing" xmlns:wp="http://schemas.openxmlformats.org/drawingml/2006/wordprocessingDrawing" xmlns:w10="urn:schemas-microsoft-com:office:word" xmlns:w="http://schemas.openxmlformats.org/wordprocessingml/2006/main" xmlns:w14="http://schemas.microsoft.com/office/word/2010/wordml" xmlns:w15="http://schemas.microsoft.com/office/word/2012/wordml" xmlns:w16cex="http://schemas.microsoft.com/office/word/2018/wordml/cex" xmlns:w16cid="http://schemas.microsoft.com/office/word/2016/wordml/cid" xmlns:w16="http://schemas.microsoft.com/office/word/2018/wordml" xmlns:w16se="http://schemas.microsoft.com/office/word/2015/wordml/symex" xmlns:wpg="http://schemas.microsoft.com/office/word/2010/wordprocessingGroup" xmlns:wpi="http://schemas.microsoft.com/office/word/2010/wordprocessingInk" xmlns:wne="http://schemas.microsoft.com/office/word/2006/wordml" xmlns:wps="http://schemas.microsoft.com/office/word/2010/wordprocessingShape" mc:Ignorable="w14 w15 w16se w16cid w16 w16cex wp14">
   <w:body>
-    <w:p/>
+    <w:p>
+      <w:pPr>
+        <w:jc w:val="center"/>
+        <w:rPr>
+          <w:b/>
+          <w:bCs/>
+          <w:sz w:val="80"/>
+          <w:szCs w:val="80"/>
+          <w:lang w:eastAsia="ko-KR"/>
+        </w:rPr>
+      </w:pPr>
+      <w:r>
+        <w:rPr>
+          <w:rFonts w:hint="eastAsia"/>
+          <w:b/>
+          <w:bCs/>
+          <w:sz w:val="80"/>
+          <w:szCs w:val="80"/>
+          <w:lang w:eastAsia="ko-KR"/>
+        </w:rPr>
+        <w:t>C</w:t>
+      </w:r>
+      <w:r>
+        <w:rPr>
+          <w:b/>
+          <w:bCs/>
+          <w:sz w:val="80"/>
+          <w:szCs w:val="80"/>
+          <w:lang w:eastAsia="ko-KR"/>
+        </w:rPr>
+        <w:t>ompiler Project 1</w:t>
+      </w:r>
+    </w:p>
+    <w:p>
+      <w:pPr>
+        <w:jc w:val="center"/>
+        <w:rPr>
+          <w:b/>
+          <w:bCs/>
+          <w:sz w:val="80"/>
+          <w:szCs w:val="80"/>
+          <w:lang w:eastAsia="ko-KR"/>
+        </w:rPr>
+      </w:pPr>
+      <w:r>
+        <w:rPr>
+          <w:b/>
+          <w:bCs/>
+          <w:sz w:val="80"/>
+          <w:szCs w:val="80"/>
+          <w:lang w:eastAsia="ko-KR"/>
+        </w:rPr>
+        <w:t>Report</w:t>
+      </w:r>
+    </w:p>
+    <w:p>
+      <w:pPr>
+        <w:jc w:val="center"/>
+        <w:rPr>
+          <w:b/>
+          <w:bCs/>
+          <w:sz w:val="80"/>
+          <w:szCs w:val="80"/>
+          <w:lang w:eastAsia="ko-KR"/>
+        </w:rPr>
+      </w:pPr>
+    </w:p>
+    <w:p>
+      <w:pPr>
+        <w:jc w:val="center"/>
+        <w:rPr>
+          <w:b/>
+          <w:bCs/>
+          <w:sz w:val="80"/>
+          <w:szCs w:val="80"/>
+          <w:lang w:eastAsia="ko-KR"/>
+        </w:rPr>
+      </w:pPr>
+    </w:p>
+    <w:p>
+      <w:pPr>
+        <w:jc w:val="center"/>
+        <w:rPr>
+          <w:b/>
+          <w:bCs/>
+          <w:sz w:val="80"/>
+          <w:szCs w:val="80"/>
+          <w:lang w:eastAsia="ko-KR"/>
+        </w:rPr>
+      </w:pPr>
+    </w:p>
+    <w:p>
+      <w:pPr>
+        <w:jc w:val="center"/>
+        <w:rPr>
+          <w:b/>
+          <w:bCs/>
+          <w:sz w:val="80"/>
+          <w:szCs w:val="80"/>
+          <w:lang w:eastAsia="ko-KR"/>
+        </w:rPr>
+      </w:pPr>
+    </w:p>
+    <w:p>
+      <w:pPr>
+        <w:jc w:val="center"/>
+        <w:rPr>
+          <w:b/>
+          <w:bCs/>
+          <w:sz w:val="80"/>
+          <w:szCs w:val="80"/>
+          <w:lang w:eastAsia="ko-KR"/>
+        </w:rPr>
+      </w:pPr>
+    </w:p>
+    <w:p>
+      <w:pPr>
+        <w:jc w:val="center"/>
+        <w:rPr>
+          <w:b/>
+          <w:bCs/>
+          <w:sz w:val="80"/>
+          <w:szCs w:val="80"/>
+          <w:lang w:eastAsia="ko-KR"/>
+        </w:rPr>
+      </w:pPr>
+    </w:p>
+    <w:p>
+      <w:pPr>
+        <w:jc w:val="center"/>
+        <w:rPr>
+          <w:b/>
+          <w:bCs/>
+          <w:sz w:val="80"/>
+          <w:szCs w:val="80"/>
+          <w:lang w:eastAsia="ko-KR"/>
+        </w:rPr>
+      </w:pPr>
+    </w:p>
+    <w:p>
+      <w:pPr>
+        <w:jc w:val="center"/>
+        <w:rPr>
+          <w:b/>
+          <w:bCs/>
+          <w:sz w:val="80"/>
+          <w:szCs w:val="80"/>
+          <w:lang w:eastAsia="ko-KR"/>
+        </w:rPr>
+      </w:pPr>
+    </w:p>
+    <w:p>
+      <w:pPr>
+        <w:jc w:val="center"/>
+        <w:rPr>
+          <w:b/>
+          <w:bCs/>
+          <w:sz w:val="80"/>
+          <w:szCs w:val="80"/>
+          <w:lang w:eastAsia="ko-KR"/>
+        </w:rPr>
+      </w:pPr>
+    </w:p>
+    <w:p>
+      <w:pPr>
+        <w:jc w:val="center"/>
+        <w:rPr>
+          <w:rFonts w:hint="eastAsia"/>
+          <w:b/>
+          <w:bCs/>
+          <w:sz w:val="80"/>
+          <w:szCs w:val="80"/>
+          <w:lang w:eastAsia="ko-KR"/>
+        </w:rPr>
+      </w:pPr>
+    </w:p>
+    <w:p>
+      <w:pPr>
+        <w:jc w:val="right"/>
+        <w:rPr>
+          <w:rFonts w:hint="eastAsia"/>
+          <w:sz w:val="32"/>
+          <w:szCs w:val="32"/>
+          <w:lang w:eastAsia="ko-KR"/>
+        </w:rPr>
+      </w:pPr>
+    </w:p>
+    <w:p>
+      <w:pPr>
+        <w:jc w:val="right"/>
+        <w:rPr>
+          <w:sz w:val="32"/>
+          <w:szCs w:val="32"/>
+          <w:lang w:eastAsia="ko-KR"/>
+        </w:rPr>
+      </w:pPr>
+      <w:proofErr w:type="gramStart"/>
+      <w:r>
+        <w:rPr>
+          <w:rFonts w:hint="eastAsia"/>
+          <w:sz w:val="32"/>
+          <w:szCs w:val="32"/>
+          <w:lang w:eastAsia="ko-KR"/>
+        </w:rPr>
+        <w:t>M</w:t>
+      </w:r>
+      <w:r>
+        <w:rPr>
+          <w:sz w:val="32"/>
+          <w:szCs w:val="32"/>
+          <w:lang w:eastAsia="ko-KR"/>
+        </w:rPr>
+        <w:t>ajor :</w:t>
+      </w:r>
+      <w:proofErr w:type="gramEnd"/>
+      <w:r>
+        <w:rPr>
+          <w:sz w:val="32"/>
+          <w:szCs w:val="32"/>
+          <w:lang w:eastAsia="ko-KR"/>
+        </w:rPr>
+        <w:t xml:space="preserve"> Software</w:t>
+      </w:r>
+    </w:p>
+    <w:p>
+      <w:pPr>
+        <w:jc w:val="right"/>
+        <w:rPr>
+          <w:sz w:val="32"/>
+          <w:szCs w:val="32"/>
+          <w:lang w:eastAsia="ko-KR"/>
+        </w:rPr>
+      </w:pPr>
+      <w:r>
+        <w:rPr>
+          <w:rFonts w:hint="eastAsia"/>
+          <w:sz w:val="32"/>
+          <w:szCs w:val="32"/>
+          <w:lang w:eastAsia="ko-KR"/>
+        </w:rPr>
+        <w:t>S</w:t>
+      </w:r>
+      <w:r>
+        <w:rPr>
+          <w:sz w:val="32"/>
+          <w:szCs w:val="32"/>
+          <w:lang w:eastAsia="ko-KR"/>
+        </w:rPr>
+        <w:t xml:space="preserve">tudent </w:t>
+      </w:r>
+      <w:proofErr w:type="gramStart"/>
+      <w:r>
+        <w:rPr>
+          <w:sz w:val="32"/>
+          <w:szCs w:val="32"/>
+          <w:lang w:eastAsia="ko-KR"/>
+        </w:rPr>
+        <w:t>ID :</w:t>
+      </w:r>
+      <w:proofErr w:type="gramEnd"/>
+      <w:r>
+        <w:rPr>
+          <w:sz w:val="32"/>
+          <w:szCs w:val="32"/>
+          <w:lang w:eastAsia="ko-KR"/>
+        </w:rPr>
+        <w:t xml:space="preserve"> 2016024811</w:t>
+      </w:r>
+    </w:p>
+    <w:p>
+      <w:pPr>
+        <w:jc w:val="right"/>
+        <w:rPr>
+          <w:sz w:val="32"/>
+          <w:szCs w:val="32"/>
+          <w:lang w:eastAsia="ko-KR"/>
+        </w:rPr>
+      </w:pPr>
+      <w:r>
+        <w:rPr>
+          <w:rFonts w:hint="eastAsia"/>
+          <w:sz w:val="32"/>
+          <w:szCs w:val="32"/>
+          <w:lang w:eastAsia="ko-KR"/>
+        </w:rPr>
+        <w:t>S</w:t>
+      </w:r>
+      <w:r>
+        <w:rPr>
+          <w:sz w:val="32"/>
+          <w:szCs w:val="32"/>
+          <w:lang w:eastAsia="ko-KR"/>
+        </w:rPr>
+        <w:t xml:space="preserve">tudent </w:t>
+      </w:r>
+      <w:proofErr w:type="gramStart"/>
+      <w:r>
+        <w:rPr>
+          <w:sz w:val="32"/>
+          <w:szCs w:val="32"/>
+          <w:lang w:eastAsia="ko-KR"/>
+        </w:rPr>
+        <w:t>Name :</w:t>
+      </w:r>
+      <w:proofErr w:type="gramEnd"/>
+      <w:r>
+        <w:rPr>
+          <w:sz w:val="32"/>
+          <w:szCs w:val="32"/>
+          <w:lang w:eastAsia="ko-KR"/>
+        </w:rPr>
+        <w:t xml:space="preserve"> Kyung Ho, Park</w:t>
+      </w:r>
+    </w:p>
+    <w:p>
+      <w:pPr>
+        <w:jc w:val="right"/>
+        <w:rPr>
+          <w:sz w:val="32"/>
+          <w:szCs w:val="32"/>
+          <w:lang w:eastAsia="ko-KR"/>
+        </w:rPr>
+      </w:pPr>
+      <w:r>
+        <w:rPr>
+          <w:sz w:val="32"/>
+          <w:szCs w:val="32"/>
+          <w:lang w:eastAsia="ko-KR"/>
+        </w:rPr>
+        <w:t xml:space="preserve">Submission </w:t>
+      </w:r>
+      <w:proofErr w:type="gramStart"/>
+      <w:r>
+        <w:rPr>
+          <w:sz w:val="32"/>
+          <w:szCs w:val="32"/>
+          <w:lang w:eastAsia="ko-KR"/>
+        </w:rPr>
+        <w:t>Deadline :</w:t>
+      </w:r>
+      <w:proofErr w:type="gramEnd"/>
+      <w:r>
+        <w:rPr>
+          <w:sz w:val="32"/>
+          <w:szCs w:val="32"/>
+          <w:lang w:eastAsia="ko-KR"/>
+        </w:rPr>
+        <w:t xml:space="preserve"> 11/1(Sun) 23:59:59 </w:t>
+      </w:r>
+    </w:p>
+    <w:p>
+      <w:pPr>
+        <w:jc w:val="right"/>
+        <w:rPr>
+          <w:rFonts w:ascii="Calibri" w:eastAsia="Times New Roman" w:hAnsi="Calibri" w:cs="Calibri"/>
+          <w:b/>
+          <w:bCs/>
+          <w:color w:val="FF0000"/>
+          <w:kern w:val="0"/>
+          <w:sz w:val="32"/>
+          <w:szCs w:val="32"/>
+        </w:rPr>
+      </w:pPr>
+    </w:p>
+    <w:p>
+      <w:pPr>
+        <w:rPr>
+          <w:rFonts w:hint="eastAsia"/>
+          <w:lang w:eastAsia="ko-KR"/>
+        </w:rPr>
+      </w:pPr>
+    </w:p>
     <w:sectPr>
       <w:pgSz w:w="11906" w:h="16838"/>
       <w:pgMar w:top="1440" w:right="1440" w:bottom="1440" w:left="1440" w:header="851" w:footer="992" w:gutter="0"/>
@@ -445,6 +816,27 @@
     <w:semiHidden/>
     <w:unhideWhenUsed/>
   </w:style>
+  <w:style w:type="paragraph" w:styleId="a3">
+    <w:name w:val="Normal (Web)"/>
+    <w:basedOn w:val="a"/>
+    <w:uiPriority w:val="99"/>
+    <w:semiHidden/>
+    <w:unhideWhenUsed/>
+    <w:rsid w:val="00BD4653"/>
+    <w:pPr>
+      <w:widowControl/>
+      <w:wordWrap/>
+      <w:autoSpaceDE/>
+      <w:autoSpaceDN/>
+      <w:spacing w:before="100" w:beforeAutospacing="1" w:after="100" w:afterAutospacing="1"/>
+      <w:jc w:val="left"/>
+    </w:pPr>
+    <w:rPr>
+      <w:rFonts w:ascii="Times New Roman" w:eastAsia="Times New Roman" w:hAnsi="Times New Roman" w:cs="Times New Roman"/>
+      <w:kern w:val="0"/>
+      <w:sz w:val="24"/>
+    </w:rPr>
+  </w:style>
 </w:styles>
 </file>
 

</xml_diff>